<commit_message>
update experimental material and updated instructions
</commit_message>
<xml_diff>
--- a/material/experimentalunterlagen/fragen-experiment_empra_ss18.docx
+++ b/material/experimentalunterlagen/fragen-experiment_empra_ss18.docx
@@ -56,7 +56,7 @@
             <w:tcW w:w="9072" w:type="dxa"/>
             <w:tcBorders>
               <w:left w:val="single" w:sz="4" w:space="0" w:color="FFFFFF" w:themeColor="background1"/>
-              <w:bottom w:val="single" w:sz="12" w:space="0" w:color="auto"/>
+              <w:bottom w:val="dashed" w:sz="4" w:space="0" w:color="FFFFFF" w:themeColor="background1"/>
               <w:right w:val="single" w:sz="4" w:space="0" w:color="FFFFFF" w:themeColor="background1"/>
             </w:tcBorders>
           </w:tcPr>
@@ -126,7 +126,7 @@
           <w:tcPr>
             <w:tcW w:w="9072" w:type="dxa"/>
             <w:tcBorders>
-              <w:top w:val="single" w:sz="12" w:space="0" w:color="auto"/>
+              <w:top w:val="dashed" w:sz="4" w:space="0" w:color="FFFFFF" w:themeColor="background1"/>
               <w:left w:val="single" w:sz="4" w:space="0" w:color="FFFFFF" w:themeColor="background1"/>
               <w:bottom w:val="single" w:sz="12" w:space="0" w:color="auto"/>
               <w:right w:val="single" w:sz="4" w:space="0" w:color="FFFFFF" w:themeColor="background1"/>
@@ -152,6 +152,12 @@
               <w:t>drei Gesicht</w:t>
             </w:r>
             <w:r>
+              <w:rPr>
+                <w:b/>
+              </w:rPr>
+              <w:t>er</w:t>
+            </w:r>
+            <w:r>
               <w:t xml:space="preserve"> den </w:t>
             </w:r>
             <w:r>
@@ -164,7 +170,7 @@
               <w:t xml:space="preserve">(E und F) </w:t>
             </w:r>
             <w:r>
-              <w:t>angezeigt hat</w:t>
+              <w:t>angezeigt haben</w:t>
             </w:r>
             <w:r>
               <w:t>?</w:t>
@@ -432,14 +438,86 @@
         <w:tblLook w:val="04A0" w:firstRow="1" w:lastRow="0" w:firstColumn="1" w:lastColumn="0" w:noHBand="0" w:noVBand="1"/>
       </w:tblPr>
       <w:tblGrid>
-        <w:gridCol w:w="9062"/>
+        <w:gridCol w:w="3649"/>
+        <w:gridCol w:w="5413"/>
       </w:tblGrid>
       <w:tr>
         <w:tc>
           <w:tcPr>
-            <w:tcW w:w="9062" w:type="dxa"/>
+            <w:tcW w:w="9288" w:type="dxa"/>
+            <w:gridSpan w:val="2"/>
             <w:tcBorders>
               <w:top w:val="single" w:sz="12" w:space="0" w:color="auto"/>
+              <w:left w:val="single" w:sz="4" w:space="0" w:color="FFFFFF" w:themeColor="background1"/>
+              <w:bottom w:val="dashed" w:sz="4" w:space="0" w:color="FFFFFF" w:themeColor="background1"/>
+              <w:right w:val="single" w:sz="4" w:space="0" w:color="FFFFFF" w:themeColor="background1"/>
+            </w:tcBorders>
+          </w:tcPr>
+          <w:p>
+            <w:pPr>
+              <w:spacing w:before="240" w:after="240" w:line="360" w:lineRule="auto"/>
+            </w:pPr>
+            <w:r>
+              <w:lastRenderedPageBreak/>
+              <w:t xml:space="preserve">Was </w:t>
+            </w:r>
+            <w:r>
+              <w:t>vermuten</w:t>
+            </w:r>
+            <w:r>
+              <w:t xml:space="preserve"> Sie, </w:t>
+            </w:r>
+            <w:r>
+              <w:t>wurde mit diesem Experiment untersucht?</w:t>
+            </w:r>
+          </w:p>
+          <w:p>
+            <w:pPr>
+              <w:spacing w:before="240" w:line="480" w:lineRule="auto"/>
+            </w:pPr>
+            <w:r>
+              <w:t>____________________________________________________________________________________________________________________________________________________________________</w:t>
+            </w:r>
+          </w:p>
+        </w:tc>
+      </w:tr>
+      <w:tr>
+        <w:tc>
+          <w:tcPr>
+            <w:tcW w:w="9288" w:type="dxa"/>
+            <w:gridSpan w:val="2"/>
+            <w:tcBorders>
+              <w:top w:val="dashed" w:sz="4" w:space="0" w:color="FFFFFF" w:themeColor="background1"/>
+              <w:left w:val="single" w:sz="4" w:space="0" w:color="FFFFFF" w:themeColor="background1"/>
+              <w:bottom w:val="dashed" w:sz="4" w:space="0" w:color="FFFFFF" w:themeColor="background1"/>
+              <w:right w:val="single" w:sz="4" w:space="0" w:color="FFFFFF" w:themeColor="background1"/>
+            </w:tcBorders>
+          </w:tcPr>
+          <w:p>
+            <w:pPr>
+              <w:spacing w:before="240" w:after="240" w:line="360" w:lineRule="auto"/>
+            </w:pPr>
+            <w:r>
+              <w:t xml:space="preserve">Haben Sie eine besondere Strategie verwendet, um die Aufgabe im Experiment effektiv zu bewältigen? </w:t>
+            </w:r>
+          </w:p>
+          <w:p>
+            <w:pPr>
+              <w:spacing w:before="240" w:line="480" w:lineRule="auto"/>
+            </w:pPr>
+            <w:r>
+              <w:t>____________________________________________________________________________________________________________________________________________________________________</w:t>
+            </w:r>
+          </w:p>
+        </w:tc>
+      </w:tr>
+      <w:tr>
+        <w:tc>
+          <w:tcPr>
+            <w:tcW w:w="9288" w:type="dxa"/>
+            <w:gridSpan w:val="2"/>
+            <w:tcBorders>
+              <w:top w:val="dashed" w:sz="4" w:space="0" w:color="FFFFFF" w:themeColor="background1"/>
               <w:left w:val="single" w:sz="4" w:space="0" w:color="FFFFFF" w:themeColor="background1"/>
               <w:bottom w:val="single" w:sz="12" w:space="0" w:color="auto"/>
               <w:right w:val="single" w:sz="4" w:space="0" w:color="FFFFFF" w:themeColor="background1"/>
@@ -450,174 +528,10 @@
               <w:spacing w:before="240" w:after="240" w:line="360" w:lineRule="auto"/>
             </w:pPr>
             <w:r>
-              <w:lastRenderedPageBreak/>
-              <w:t xml:space="preserve">Was </w:t>
-            </w:r>
-            <w:r>
-              <w:t>vermuten</w:t>
-            </w:r>
-            <w:r>
-              <w:t xml:space="preserve"> Sie, was wurde mit diesem Experiment untersucht?</w:t>
-            </w:r>
-          </w:p>
-          <w:p>
-            <w:pPr>
-              <w:spacing w:before="240" w:line="480" w:lineRule="auto"/>
-            </w:pPr>
-            <w:r>
-              <w:t>________________________________________________________________________________________________________________________________________________________________________________________________________________________________________________</w:t>
-            </w:r>
-          </w:p>
-        </w:tc>
-      </w:tr>
-      <w:tr>
-        <w:tc>
-          <w:tcPr>
-            <w:tcW w:w="9062" w:type="dxa"/>
-            <w:tcBorders>
-              <w:top w:val="single" w:sz="12" w:space="0" w:color="auto"/>
-              <w:left w:val="single" w:sz="4" w:space="0" w:color="FFFFFF" w:themeColor="background1"/>
-              <w:bottom w:val="single" w:sz="12" w:space="0" w:color="auto"/>
-              <w:right w:val="single" w:sz="4" w:space="0" w:color="FFFFFF" w:themeColor="background1"/>
-            </w:tcBorders>
-          </w:tcPr>
-          <w:p>
-            <w:pPr>
-              <w:spacing w:before="240" w:after="240" w:line="360" w:lineRule="auto"/>
-            </w:pPr>
-            <w:r>
-              <w:t xml:space="preserve">Haben Sie eine besondere Strategie verwendet, um die Aufgabe im Experiment effektiv zu bewältigen? </w:t>
-            </w:r>
-          </w:p>
-          <w:p>
-            <w:pPr>
-              <w:spacing w:before="240" w:line="480" w:lineRule="auto"/>
-            </w:pPr>
-            <w:r>
-              <w:t>________________________________________________________________________________________________________________________________________________________________________________________________________________________________________________</w:t>
-            </w:r>
-          </w:p>
-        </w:tc>
-      </w:tr>
-      <w:tr>
-        <w:tc>
-          <w:tcPr>
-            <w:tcW w:w="9062" w:type="dxa"/>
-            <w:tcBorders>
-              <w:top w:val="single" w:sz="12" w:space="0" w:color="auto"/>
-              <w:left w:val="single" w:sz="4" w:space="0" w:color="FFFFFF" w:themeColor="background1"/>
-              <w:bottom w:val="single" w:sz="12" w:space="0" w:color="auto"/>
-              <w:right w:val="single" w:sz="4" w:space="0" w:color="FFFFFF" w:themeColor="background1"/>
-            </w:tcBorders>
-          </w:tcPr>
-          <w:p>
-            <w:pPr>
-              <w:spacing w:before="240" w:after="240" w:line="360" w:lineRule="auto"/>
-            </w:pPr>
-            <w:r>
-              <w:t>Wie alt sind Sie?</w:t>
-            </w:r>
-            <w:r>
-              <w:tab/>
-            </w:r>
-            <w:r>
-              <w:tab/>
-            </w:r>
-            <w:r>
-              <w:tab/>
-            </w:r>
-            <w:r>
-              <w:tab/>
-            </w:r>
-            <w:r>
-              <w:tab/>
-            </w:r>
-            <w:r>
-              <w:tab/>
-              <w:t>_________</w:t>
-            </w:r>
-          </w:p>
-        </w:tc>
-      </w:tr>
-      <w:tr>
-        <w:tc>
-          <w:tcPr>
-            <w:tcW w:w="9062" w:type="dxa"/>
-            <w:tcBorders>
-              <w:top w:val="single" w:sz="12" w:space="0" w:color="auto"/>
-              <w:left w:val="single" w:sz="4" w:space="0" w:color="FFFFFF" w:themeColor="background1"/>
-              <w:bottom w:val="single" w:sz="12" w:space="0" w:color="auto"/>
-              <w:right w:val="single" w:sz="4" w:space="0" w:color="FFFFFF" w:themeColor="background1"/>
-            </w:tcBorders>
-          </w:tcPr>
-          <w:p>
-            <w:pPr>
-              <w:spacing w:before="240" w:after="240" w:line="360" w:lineRule="auto"/>
-            </w:pPr>
-            <w:r>
-              <w:t>Was studieren Sie?</w:t>
-            </w:r>
-            <w:r>
-              <w:tab/>
-            </w:r>
-            <w:r>
-              <w:tab/>
-            </w:r>
-            <w:r>
-              <w:tab/>
-              <w:t>____________________________</w:t>
-            </w:r>
-          </w:p>
-        </w:tc>
-      </w:tr>
-      <w:tr>
-        <w:tc>
-          <w:tcPr>
-            <w:tcW w:w="9062" w:type="dxa"/>
-            <w:tcBorders>
-              <w:top w:val="single" w:sz="12" w:space="0" w:color="auto"/>
-              <w:left w:val="single" w:sz="4" w:space="0" w:color="FFFFFF" w:themeColor="background1"/>
-              <w:bottom w:val="single" w:sz="12" w:space="0" w:color="auto"/>
-              <w:right w:val="single" w:sz="4" w:space="0" w:color="FFFFFF" w:themeColor="background1"/>
-            </w:tcBorders>
-          </w:tcPr>
-          <w:p>
-            <w:pPr>
-              <w:spacing w:before="240" w:line="360" w:lineRule="auto"/>
-            </w:pPr>
-            <w:r>
-              <w:t>In welchem Semester sind Sie eingeschrieben?</w:t>
-            </w:r>
-            <w:r>
-              <w:tab/>
-            </w:r>
-            <w:r>
-              <w:tab/>
-            </w:r>
-            <w:r>
-              <w:tab/>
-              <w:t>_________</w:t>
-            </w:r>
-          </w:p>
-        </w:tc>
-      </w:tr>
-      <w:tr>
-        <w:tc>
-          <w:tcPr>
-            <w:tcW w:w="9062" w:type="dxa"/>
-            <w:tcBorders>
-              <w:top w:val="single" w:sz="12" w:space="0" w:color="auto"/>
-              <w:left w:val="single" w:sz="4" w:space="0" w:color="FFFFFF" w:themeColor="background1"/>
-              <w:bottom w:val="single" w:sz="12" w:space="0" w:color="auto"/>
-              <w:right w:val="single" w:sz="4" w:space="0" w:color="FFFFFF" w:themeColor="background1"/>
-            </w:tcBorders>
-          </w:tcPr>
-          <w:p>
-            <w:pPr>
-              <w:spacing w:before="240" w:line="360" w:lineRule="auto"/>
-            </w:pPr>
-            <w:r>
-              <w:t>Haben Sie eine Fehlsichtigkeit?  Wenn ja, welche?</w:t>
+              <w:t xml:space="preserve">Haben Sie </w:t>
+            </w:r>
+            <w:r>
+              <w:t>in diesem oder dem letzten Semester an einem ähnlichen Experiment teilgenommen?</w:t>
             </w:r>
           </w:p>
           <w:p>
@@ -667,7 +581,16 @@
                 <w:szCs w:val="22"/>
                 <w:lang w:eastAsia="en-US"/>
               </w:rPr>
-              <w:t>Ja, kurzsichtig</w:t>
+              <w:t>Ja</w:t>
+            </w:r>
+            <w:r>
+              <w:rPr>
+                <w:rFonts w:eastAsiaTheme="minorHAnsi"/>
+                <w:sz w:val="22"/>
+                <w:szCs w:val="22"/>
+                <w:lang w:eastAsia="en-US"/>
+              </w:rPr>
+              <w:t>, dieses Semester</w:t>
             </w:r>
           </w:p>
           <w:p>
@@ -692,7 +615,174 @@
                 <w:szCs w:val="22"/>
                 <w:lang w:eastAsia="en-US"/>
               </w:rPr>
-              <w:t>Ja, weitsichtig</w:t>
+              <w:t xml:space="preserve">Ja, </w:t>
+            </w:r>
+            <w:r>
+              <w:rPr>
+                <w:rFonts w:eastAsiaTheme="minorHAnsi"/>
+                <w:sz w:val="22"/>
+                <w:szCs w:val="22"/>
+                <w:lang w:eastAsia="en-US"/>
+              </w:rPr>
+              <w:t>letztes Semester</w:t>
+            </w:r>
+          </w:p>
+        </w:tc>
+      </w:tr>
+      <w:tr>
+        <w:tc>
+          <w:tcPr>
+            <w:tcW w:w="4093" w:type="dxa"/>
+            <w:tcBorders>
+              <w:top w:val="single" w:sz="12" w:space="0" w:color="auto"/>
+              <w:left w:val="single" w:sz="4" w:space="0" w:color="FFFFFF" w:themeColor="background1"/>
+              <w:bottom w:val="dashed" w:sz="4" w:space="0" w:color="FFFFFF" w:themeColor="background1"/>
+              <w:right w:val="single" w:sz="4" w:space="0" w:color="FFFFFF" w:themeColor="background1"/>
+            </w:tcBorders>
+          </w:tcPr>
+          <w:p>
+            <w:pPr>
+              <w:spacing w:before="240" w:after="240" w:line="360" w:lineRule="auto"/>
+            </w:pPr>
+            <w:r>
+              <w:t xml:space="preserve">Wie alt sind </w:t>
+            </w:r>
+            <w:proofErr w:type="gramStart"/>
+            <w:r>
+              <w:t>Sie?_</w:t>
+            </w:r>
+            <w:proofErr w:type="gramEnd"/>
+            <w:r>
+              <w:t>________</w:t>
+            </w:r>
+          </w:p>
+        </w:tc>
+        <w:tc>
+          <w:tcPr>
+            <w:tcW w:w="5195" w:type="dxa"/>
+            <w:tcBorders>
+              <w:top w:val="single" w:sz="12" w:space="0" w:color="auto"/>
+              <w:left w:val="single" w:sz="4" w:space="0" w:color="FFFFFF" w:themeColor="background1"/>
+              <w:bottom w:val="dashed" w:sz="4" w:space="0" w:color="FFFFFF" w:themeColor="background1"/>
+              <w:right w:val="single" w:sz="4" w:space="0" w:color="FFFFFF" w:themeColor="background1"/>
+            </w:tcBorders>
+          </w:tcPr>
+          <w:p>
+            <w:pPr>
+              <w:spacing w:before="240" w:after="240" w:line="360" w:lineRule="auto"/>
+            </w:pPr>
+            <w:r>
+              <w:t>Was studieren Sie?</w:t>
+            </w:r>
+            <w:r>
+              <w:t xml:space="preserve"> </w:t>
+            </w:r>
+            <w:r>
+              <w:t>____________________________</w:t>
+            </w:r>
+          </w:p>
+        </w:tc>
+      </w:tr>
+      <w:tr>
+        <w:tc>
+          <w:tcPr>
+            <w:tcW w:w="9288" w:type="dxa"/>
+            <w:gridSpan w:val="2"/>
+            <w:tcBorders>
+              <w:top w:val="dashed" w:sz="4" w:space="0" w:color="FFFFFF" w:themeColor="background1"/>
+              <w:left w:val="single" w:sz="4" w:space="0" w:color="FFFFFF" w:themeColor="background1"/>
+              <w:bottom w:val="single" w:sz="12" w:space="0" w:color="auto"/>
+              <w:right w:val="single" w:sz="4" w:space="0" w:color="FFFFFF" w:themeColor="background1"/>
+            </w:tcBorders>
+          </w:tcPr>
+          <w:p>
+            <w:pPr>
+              <w:spacing w:before="240" w:line="360" w:lineRule="auto"/>
+            </w:pPr>
+            <w:r>
+              <w:t>In welchem Semester sind Sie eingeschrieben?</w:t>
+            </w:r>
+            <w:r>
+              <w:tab/>
+            </w:r>
+            <w:r>
+              <w:tab/>
+            </w:r>
+            <w:r>
+              <w:tab/>
+              <w:t>_________</w:t>
+            </w:r>
+          </w:p>
+        </w:tc>
+      </w:tr>
+      <w:tr>
+        <w:tc>
+          <w:tcPr>
+            <w:tcW w:w="9288" w:type="dxa"/>
+            <w:gridSpan w:val="2"/>
+            <w:tcBorders>
+              <w:top w:val="single" w:sz="12" w:space="0" w:color="auto"/>
+              <w:left w:val="single" w:sz="4" w:space="0" w:color="FFFFFF" w:themeColor="background1"/>
+              <w:bottom w:val="single" w:sz="12" w:space="0" w:color="auto"/>
+              <w:right w:val="single" w:sz="4" w:space="0" w:color="FFFFFF" w:themeColor="background1"/>
+            </w:tcBorders>
+          </w:tcPr>
+          <w:p>
+            <w:pPr>
+              <w:spacing w:before="240" w:line="360" w:lineRule="auto"/>
+            </w:pPr>
+            <w:r>
+              <w:t>Haben Sie eine Fehlsichtigkeit?  Wenn ja, welche?</w:t>
+            </w:r>
+          </w:p>
+          <w:p>
+            <w:pPr>
+              <w:pStyle w:val="Listenabsatz"/>
+              <w:numPr>
+                <w:ilvl w:val="0"/>
+                <w:numId w:val="6"/>
+              </w:numPr>
+              <w:spacing w:before="240" w:after="160"/>
+              <w:rPr>
+                <w:rFonts w:eastAsiaTheme="minorHAnsi"/>
+                <w:sz w:val="22"/>
+                <w:szCs w:val="22"/>
+                <w:lang w:eastAsia="en-US"/>
+              </w:rPr>
+            </w:pPr>
+            <w:r>
+              <w:rPr>
+                <w:rFonts w:eastAsiaTheme="minorHAnsi"/>
+                <w:sz w:val="22"/>
+                <w:szCs w:val="22"/>
+                <w:lang w:eastAsia="en-US"/>
+              </w:rPr>
+              <w:t>Nein</w:t>
+            </w:r>
+          </w:p>
+          <w:p>
+            <w:pPr>
+              <w:pStyle w:val="Listenabsatz"/>
+              <w:numPr>
+                <w:ilvl w:val="0"/>
+                <w:numId w:val="6"/>
+              </w:numPr>
+              <w:spacing w:before="240" w:after="160"/>
+              <w:rPr>
+                <w:rFonts w:eastAsiaTheme="minorHAnsi"/>
+                <w:sz w:val="22"/>
+                <w:szCs w:val="22"/>
+                <w:lang w:eastAsia="en-US"/>
+              </w:rPr>
+            </w:pPr>
+            <w:r>
+              <w:rPr>
+                <w:rFonts w:eastAsiaTheme="minorHAnsi"/>
+                <w:sz w:val="22"/>
+                <w:szCs w:val="22"/>
+                <w:lang w:eastAsia="en-US"/>
+              </w:rPr>
+              <w:t>Ja, kurzsichtig</w:t>
             </w:r>
           </w:p>
           <w:p>
@@ -717,6 +807,31 @@
                 <w:szCs w:val="22"/>
                 <w:lang w:eastAsia="en-US"/>
               </w:rPr>
+              <w:t>Ja, weitsichtig</w:t>
+            </w:r>
+          </w:p>
+          <w:p>
+            <w:pPr>
+              <w:pStyle w:val="Listenabsatz"/>
+              <w:numPr>
+                <w:ilvl w:val="0"/>
+                <w:numId w:val="5"/>
+              </w:numPr>
+              <w:spacing w:before="240" w:after="160"/>
+              <w:rPr>
+                <w:rFonts w:eastAsiaTheme="minorHAnsi"/>
+                <w:sz w:val="22"/>
+                <w:szCs w:val="22"/>
+                <w:lang w:eastAsia="en-US"/>
+              </w:rPr>
+            </w:pPr>
+            <w:r>
+              <w:rPr>
+                <w:rFonts w:eastAsiaTheme="minorHAnsi"/>
+                <w:sz w:val="22"/>
+                <w:szCs w:val="22"/>
+                <w:lang w:eastAsia="en-US"/>
+              </w:rPr>
               <w:t>Ja, andere ________________________</w:t>
             </w:r>
           </w:p>
@@ -725,7 +840,28 @@
               <w:spacing w:before="240" w:line="360" w:lineRule="auto"/>
             </w:pPr>
             <w:r>
-              <w:t>Falls Fehlsichtigkeit vorhanden, Korrektur der Fehlsichtigkeit durch:</w:t>
+              <w:t>Falls</w:t>
+            </w:r>
+            <w:r>
+              <w:t xml:space="preserve"> eine</w:t>
+            </w:r>
+            <w:r>
+              <w:t xml:space="preserve"> Fehlsichtigkeit vorhanden</w:t>
+            </w:r>
+            <w:r>
+              <w:t xml:space="preserve"> ist</w:t>
+            </w:r>
+            <w:r>
+              <w:t>,</w:t>
+            </w:r>
+            <w:r>
+              <w:t xml:space="preserve"> wie wurde die</w:t>
+            </w:r>
+            <w:r>
+              <w:t xml:space="preserve"> Fehlsichtigkeit </w:t>
+            </w:r>
+            <w:r>
+              <w:t>korrigiert?</w:t>
             </w:r>
           </w:p>
           <w:p>
@@ -852,7 +988,28 @@
                 <w:szCs w:val="22"/>
                 <w:lang w:eastAsia="en-US"/>
               </w:rPr>
-              <w:t>Ja, _________________________</w:t>
+              <w:t xml:space="preserve">Ja, </w:t>
+            </w:r>
+            <w:r>
+              <w:rPr>
+                <w:rFonts w:eastAsiaTheme="minorHAnsi"/>
+                <w:sz w:val="22"/>
+                <w:szCs w:val="22"/>
+                <w:lang w:eastAsia="en-US"/>
+              </w:rPr>
+              <w:t>rechts:</w:t>
+            </w:r>
+            <w:r>
+              <w:t xml:space="preserve"> </w:t>
+            </w:r>
+            <w:r>
+              <w:t>_________</w:t>
+            </w:r>
+            <w:r>
+              <w:t xml:space="preserve"> links: </w:t>
+            </w:r>
+            <w:r>
+              <w:t>_________</w:t>
             </w:r>
           </w:p>
         </w:tc>
@@ -928,7 +1085,7 @@
           <w:rPr>
             <w:noProof/>
           </w:rPr>
-          <w:t>2</w:t>
+          <w:t>1</w:t>
         </w:r>
         <w:r>
           <w:fldChar w:fldCharType="end"/>
@@ -995,7 +1152,7 @@
         <v:path o:extrusionok="f" gradientshapeok="t" o:connecttype="rect"/>
         <o:lock v:ext="edit" aspectratio="t"/>
       </v:shapetype>
-      <v:shape id="_x0000_i1066" type="#_x0000_t75" style="width:23.25pt;height:23.25pt;visibility:visible;mso-wrap-style:square" o:bullet="t">
+      <v:shape id="_x0000_i1029" type="#_x0000_t75" style="width:23.25pt;height:23.25pt;visibility:visible;mso-wrap-style:square" o:bullet="t">
         <v:imagedata r:id="rId1" o:title="" blacklevel="-.25"/>
       </v:shape>
     </w:pict>
@@ -2198,6 +2355,7 @@
     <w:lsdException w:name="HTML Sample" w:semiHidden="1" w:unhideWhenUsed="1"/>
     <w:lsdException w:name="HTML Typewriter" w:semiHidden="1" w:unhideWhenUsed="1"/>
     <w:lsdException w:name="HTML Variable" w:semiHidden="1" w:unhideWhenUsed="1"/>
+    <w:lsdException w:name="Normal Table" w:semiHidden="1" w:unhideWhenUsed="1"/>
     <w:lsdException w:name="annotation subject" w:semiHidden="1" w:unhideWhenUsed="1"/>
     <w:lsdException w:name="No List" w:semiHidden="1" w:unhideWhenUsed="1"/>
     <w:lsdException w:name="Outline List 1" w:semiHidden="1" w:unhideWhenUsed="1"/>
@@ -2241,10 +2399,12 @@
     <w:lsdException w:name="Table Elegant" w:semiHidden="1" w:unhideWhenUsed="1"/>
     <w:lsdException w:name="Table Professional" w:semiHidden="1" w:unhideWhenUsed="1"/>
     <w:lsdException w:name="Table Subtle 1" w:semiHidden="1" w:unhideWhenUsed="1"/>
+    <w:lsdException w:name="Table Subtle 2" w:semiHidden="1" w:unhideWhenUsed="1"/>
     <w:lsdException w:name="Table Web 1" w:semiHidden="1" w:unhideWhenUsed="1"/>
     <w:lsdException w:name="Table Web 2" w:semiHidden="1" w:unhideWhenUsed="1"/>
+    <w:lsdException w:name="Table Web 3" w:semiHidden="1" w:unhideWhenUsed="1"/>
     <w:lsdException w:name="Balloon Text" w:semiHidden="1" w:unhideWhenUsed="1"/>
-    <w:lsdException w:name="Table Grid" w:uiPriority="39"/>
+    <w:lsdException w:name="Table Grid" w:semiHidden="1" w:uiPriority="39" w:unhideWhenUsed="1"/>
     <w:lsdException w:name="Table Theme" w:semiHidden="1" w:unhideWhenUsed="1"/>
     <w:lsdException w:name="Placeholder Text" w:semiHidden="1"/>
     <w:lsdException w:name="No Spacing" w:uiPriority="1" w:qFormat="1"/>

</xml_diff>